<commit_message>
Adds functionality for larger turbine sizes
</commit_message>
<xml_diff>
--- a/docs/excess_gen_methods/Notes of excess gen methodology.docx
+++ b/docs/excess_gen_methods/Notes of excess gen methodology.docx
@@ -45,13 +45,7 @@
     </w:p>
     <w:p>
       <w:r>
-        <w:t>This script calculates the sensitivity of the excess generation factor to relat</w:t>
-      </w:r>
-      <w:r>
-        <w:t xml:space="preserve">ive sizing of annual generation </w:t>
-      </w:r>
-      <w:r>
-        <w:t xml:space="preserve">to load. The original calculation assumes that </w:t>
+        <w:t xml:space="preserve">This script calculates the sensitivity of the excess generation factor to relative sizing of annual generation to load. The original calculation assumes that </w:t>
       </w:r>
       <w:proofErr w:type="gramStart"/>
       <w:r>
@@ -68,17 +62,11 @@
       </w:r>
       <w:proofErr w:type="spellStart"/>
       <w:r>
-        <w:t>hourly_l</w:t>
-      </w:r>
-      <w:r>
-        <w:t>oad</w:t>
+        <w:t>hourly_load</w:t>
       </w:r>
       <w:proofErr w:type="spellEnd"/>
       <w:r>
-        <w:t xml:space="preserve">) for an annual time series. </w:t>
-      </w:r>
-      <w:r>
-        <w:t xml:space="preserve">That value is the </w:t>
+        <w:t xml:space="preserve">) for an annual time series. That value is the </w:t>
       </w:r>
       <w:proofErr w:type="spellStart"/>
       <w:r>
@@ -86,21 +74,20 @@
       </w:r>
       <w:proofErr w:type="spellEnd"/>
       <w:r>
-        <w:t xml:space="preserve"> factor. However, how does that value cha</w:t>
-      </w:r>
-      <w:r>
-        <w:t>nge is the system is smaller or larger?</w:t>
+        <w:t xml:space="preserve"> factor. However, how does that value change i</w:t>
+      </w:r>
+      <w:r>
+        <w:t>f</w:t>
+      </w:r>
+      <w:bookmarkStart w:id="0" w:name="_GoBack"/>
+      <w:bookmarkEnd w:id="0"/>
+      <w:r>
+        <w:t xml:space="preserve"> the system is smaller or larger?</w:t>
       </w:r>
     </w:p>
     <w:p>
       <w:r>
-        <w:t xml:space="preserve"> =&gt; I find that the relationship is roughly linear when generation is bounded</w:t>
-      </w:r>
-      <w:r>
-        <w:t xml:space="preserve"> by 50% to 115% of annual load. </w:t>
-      </w:r>
-      <w:r>
-        <w:t xml:space="preserve">The relationship is </w:t>
+        <w:t xml:space="preserve"> =&gt; I find that the relationship is roughly linear when generation is bounded by 50% to 115% of annual load. The relationship is </w:t>
       </w:r>
       <w:proofErr w:type="spellStart"/>
       <w:r>
@@ -118,8 +105,6 @@
       <w:r>
         <w:t>t a</w:t>
       </w:r>
-      <w:bookmarkStart w:id="0" w:name="_GoBack"/>
-      <w:bookmarkEnd w:id="0"/>
       <w:r>
         <w:t xml:space="preserve"> small sizing (50%), roughly 40% of energy is still spilled</w:t>
       </w:r>

</xml_diff>